<commit_message>
Updated to add missing tickets
</commit_message>
<xml_diff>
--- a/doc/release/HPC DME Release Notes 2.3.0.docx
+++ b/doc/release/HPC DME Release Notes 2.3.0.docx
@@ -1901,7 +1901,7 @@
                 <w:sz w:val="28"/>
                 <w:szCs w:val="28"/>
               </w:rPr>
-              <w:t xml:space="preserve">Object </w:t>
+              <w:t xml:space="preserve">Data File Details and </w:t>
             </w:r>
             <w:r>
               <w:rPr>
@@ -1910,7 +1910,7 @@
                 <w:sz w:val="28"/>
                 <w:szCs w:val="28"/>
               </w:rPr>
-              <w:t xml:space="preserve">and Collection </w:t>
+              <w:t xml:space="preserve">Collection </w:t>
             </w:r>
             <w:r>
               <w:rPr>
@@ -1943,10 +1943,12 @@
               <w:rPr>
                 <w:rFonts w:cstheme="minorHAnsi"/>
                 <w:bCs/>
-                <w:sz w:val="28"/>
-                <w:szCs w:val="28"/>
-              </w:rPr>
-              <w:t xml:space="preserve">Collection Type in the Parent Metadata table, in order to </w:t>
+                <w:i/>
+                <w:iCs/>
+                <w:sz w:val="28"/>
+                <w:szCs w:val="28"/>
+              </w:rPr>
+              <w:t>Collection Type</w:t>
             </w:r>
             <w:r>
               <w:rPr>
@@ -1955,6 +1957,15 @@
                 <w:sz w:val="28"/>
                 <w:szCs w:val="28"/>
               </w:rPr>
+              <w:t xml:space="preserve"> in the Parent Metadata table, in order to </w:t>
+            </w:r>
+            <w:r>
+              <w:rPr>
+                <w:rFonts w:cstheme="minorHAnsi"/>
+                <w:bCs/>
+                <w:sz w:val="28"/>
+                <w:szCs w:val="28"/>
+              </w:rPr>
               <w:t xml:space="preserve">provide information on the parent/ancestor </w:t>
             </w:r>
             <w:r>
@@ -2313,28 +2324,74 @@
           </w:p>
           <w:p>
             <w:pPr>
-              <w:rPr>
+              <w:pStyle w:val="NormalWeb"/>
+              <w:rPr>
+                <w:rFonts w:cstheme="minorHAnsi"/>
                 <w:bCs/>
                 <w:sz w:val="28"/>
                 <w:szCs w:val="28"/>
-              </w:rPr>
-            </w:pPr>
-          </w:p>
-          <w:p>
-            <w:pPr>
+                <w:u w:val="single"/>
+              </w:rPr>
+            </w:pPr>
+            <w:r>
               <w:rPr>
                 <w:rFonts w:cstheme="minorHAnsi"/>
                 <w:bCs/>
                 <w:sz w:val="28"/>
                 <w:szCs w:val="28"/>
-              </w:rPr>
-            </w:pPr>
+                <w:u w:val="single"/>
+              </w:rPr>
+              <w:t>HPCDATAMGM-1405:</w:t>
+            </w:r>
             <w:r>
               <w:rPr>
                 <w:rFonts w:cstheme="minorHAnsi"/>
                 <w:bCs/>
                 <w:sz w:val="28"/>
                 <w:szCs w:val="28"/>
+              </w:rPr>
+              <w:t xml:space="preserve"> </w:t>
+            </w:r>
+            <w:r>
+              <w:rPr>
+                <w:bCs/>
+                <w:sz w:val="28"/>
+                <w:szCs w:val="28"/>
+              </w:rPr>
+              <w:t xml:space="preserve">Added the ability to the set GROUP_ADMIN role through the DME Web Application. Previously, only </w:t>
+            </w:r>
+            <w:r>
+              <w:rPr>
+                <w:bCs/>
+                <w:sz w:val="28"/>
+                <w:szCs w:val="28"/>
+              </w:rPr>
+              <w:t>USER</w:t>
+            </w:r>
+            <w:r>
+              <w:rPr>
+                <w:bCs/>
+                <w:sz w:val="28"/>
+                <w:szCs w:val="28"/>
+              </w:rPr>
+              <w:t xml:space="preserve"> role could be set.</w:t>
+            </w:r>
+          </w:p>
+          <w:p>
+            <w:pPr>
+              <w:rPr>
+                <w:rFonts w:cstheme="minorHAnsi"/>
+                <w:bCs/>
+                <w:sz w:val="28"/>
+                <w:szCs w:val="28"/>
+              </w:rPr>
+            </w:pPr>
+            <w:r>
+              <w:rPr>
+                <w:rFonts w:cstheme="minorHAnsi"/>
+                <w:bCs/>
+                <w:sz w:val="28"/>
+                <w:szCs w:val="28"/>
                 <w:u w:val="single"/>
               </w:rPr>
               <w:t>HPCDATAMGM-13</w:t>
@@ -2411,7 +2468,25 @@
                 <w:sz w:val="28"/>
                 <w:szCs w:val="28"/>
               </w:rPr>
-              <w:t>This includes reduction in header, footer and font size.</w:t>
+              <w:t>This includes reduction in header</w:t>
+            </w:r>
+            <w:r>
+              <w:rPr>
+                <w:rFonts w:cstheme="minorHAnsi"/>
+                <w:bCs/>
+                <w:sz w:val="28"/>
+                <w:szCs w:val="28"/>
+              </w:rPr>
+              <w:t xml:space="preserve"> </w:t>
+            </w:r>
+            <w:r>
+              <w:rPr>
+                <w:rFonts w:cstheme="minorHAnsi"/>
+                <w:bCs/>
+                <w:sz w:val="28"/>
+                <w:szCs w:val="28"/>
+              </w:rPr>
+              <w:t>and font size.</w:t>
             </w:r>
           </w:p>
           <w:p>
@@ -2450,7 +2525,7 @@
                 <w:szCs w:val="28"/>
                 <w:u w:val="single"/>
               </w:rPr>
-              <w:t>Misc. Updates</w:t>
+              <w:t>Bug Fixes</w:t>
             </w:r>
             <w:r>
               <w:rPr>
@@ -2462,7 +2537,7 @@
                 <w:szCs w:val="28"/>
                 <w:u w:val="single"/>
               </w:rPr>
-              <w:t>/Bug Fixes</w:t>
+              <w:t>/Documentation</w:t>
             </w:r>
             <w:r>
               <w:rPr>
@@ -2474,30 +2549,225 @@
                 <w:szCs w:val="28"/>
                 <w:u w:val="single"/>
               </w:rPr>
-              <w:t>/Documentation</w:t>
-            </w:r>
-            <w:r>
-              <w:rPr>
-                <w:rFonts w:cstheme="minorHAnsi"/>
-                <w:b/>
+              <w:t>:</w:t>
+            </w:r>
+          </w:p>
+          <w:p>
+            <w:pPr>
+              <w:rPr>
+                <w:rFonts w:cstheme="minorHAnsi"/>
                 <w:bCs/>
-                <w:color w:val="000000"/>
                 <w:sz w:val="28"/>
                 <w:szCs w:val="28"/>
                 <w:u w:val="single"/>
               </w:rPr>
+            </w:pPr>
+          </w:p>
+          <w:p>
+            <w:pPr>
+              <w:rPr>
+                <w:sz w:val="28"/>
+                <w:szCs w:val="28"/>
+              </w:rPr>
+            </w:pPr>
+            <w:r>
+              <w:rPr>
+                <w:sz w:val="28"/>
+                <w:szCs w:val="28"/>
+                <w:u w:val="single"/>
+              </w:rPr>
+              <w:t>HPCDAMAMGM-136</w:t>
+            </w:r>
+            <w:r>
+              <w:rPr>
+                <w:sz w:val="28"/>
+                <w:szCs w:val="28"/>
+                <w:u w:val="single"/>
+              </w:rPr>
+              <w:t>8</w:t>
+            </w:r>
+            <w:r>
+              <w:rPr>
+                <w:sz w:val="28"/>
+                <w:szCs w:val="28"/>
+                <w:u w:val="single"/>
+              </w:rPr>
               <w:t>:</w:t>
             </w:r>
-          </w:p>
-          <w:p>
-            <w:pPr>
-              <w:rPr>
-                <w:rFonts w:cstheme="minorHAnsi"/>
-                <w:bCs/>
+            <w:r>
+              <w:rPr>
+                <w:sz w:val="28"/>
+                <w:szCs w:val="28"/>
+              </w:rPr>
+              <w:t xml:space="preserve"> </w:t>
+            </w:r>
+            <w:r>
+              <w:rPr>
+                <w:sz w:val="28"/>
+                <w:szCs w:val="28"/>
+              </w:rPr>
+              <w:t xml:space="preserve"> </w:t>
+            </w:r>
+            <w:r>
+              <w:rPr>
+                <w:sz w:val="28"/>
+                <w:szCs w:val="28"/>
+              </w:rPr>
+              <w:t xml:space="preserve">Fixed issue with the GUI using an expired token sometimes, as a result of which users </w:t>
+            </w:r>
+            <w:r>
+              <w:rPr>
+                <w:sz w:val="28"/>
+                <w:szCs w:val="28"/>
+              </w:rPr>
+              <w:t xml:space="preserve">were </w:t>
+            </w:r>
+            <w:r>
+              <w:rPr>
+                <w:sz w:val="28"/>
+                <w:szCs w:val="28"/>
+              </w:rPr>
+              <w:t xml:space="preserve">not able to access </w:t>
+            </w:r>
+            <w:r>
+              <w:rPr>
+                <w:sz w:val="28"/>
+                <w:szCs w:val="28"/>
+              </w:rPr>
+              <w:t xml:space="preserve">objects or </w:t>
+            </w:r>
+            <w:r>
+              <w:rPr>
+                <w:sz w:val="28"/>
+                <w:szCs w:val="28"/>
+              </w:rPr>
+              <w:t xml:space="preserve">collection after a period of </w:t>
+            </w:r>
+            <w:r>
+              <w:rPr>
+                <w:sz w:val="28"/>
+                <w:szCs w:val="28"/>
+              </w:rPr>
+              <w:lastRenderedPageBreak/>
+              <w:t xml:space="preserve">time. </w:t>
+            </w:r>
+            <w:r>
+              <w:rPr>
+                <w:sz w:val="28"/>
+                <w:szCs w:val="28"/>
+              </w:rPr>
+              <w:t xml:space="preserve">The token is now renewed if it expires before the Tomcat inactive session timeout, or when the user is re-authenticated via NIH login after session expiration. </w:t>
+            </w:r>
+          </w:p>
+          <w:p/>
+          <w:p>
+            <w:pPr>
+              <w:rPr>
+                <w:sz w:val="28"/>
+                <w:szCs w:val="28"/>
+              </w:rPr>
+            </w:pPr>
+            <w:r>
+              <w:rPr>
                 <w:sz w:val="28"/>
                 <w:szCs w:val="28"/>
                 <w:u w:val="single"/>
               </w:rPr>
+              <w:t>HPCDATAMGM-1374</w:t>
+            </w:r>
+            <w:r>
+              <w:rPr>
+                <w:sz w:val="28"/>
+                <w:szCs w:val="28"/>
+              </w:rPr>
+              <w:t xml:space="preserve">: </w:t>
+            </w:r>
+            <w:r>
+              <w:rPr>
+                <w:sz w:val="28"/>
+                <w:szCs w:val="28"/>
+              </w:rPr>
+              <w:t>Fixed issue of the Register Collection, Register Data File, and Register Bulk screen on the DME Web Application displaying “Folder” by default for the</w:t>
+            </w:r>
+            <w:r>
+              <w:rPr>
+                <w:sz w:val="28"/>
+                <w:szCs w:val="28"/>
+              </w:rPr>
+              <w:t xml:space="preserve"> </w:t>
+            </w:r>
+            <w:r>
+              <w:rPr>
+                <w:i/>
+                <w:iCs/>
+                <w:sz w:val="28"/>
+                <w:szCs w:val="28"/>
+              </w:rPr>
+              <w:t>Collection Type</w:t>
+            </w:r>
+            <w:r>
+              <w:rPr>
+                <w:sz w:val="28"/>
+                <w:szCs w:val="28"/>
+              </w:rPr>
+              <w:t xml:space="preserve"> field</w:t>
+            </w:r>
+            <w:r>
+              <w:rPr>
+                <w:sz w:val="28"/>
+                <w:szCs w:val="28"/>
+              </w:rPr>
+              <w:t xml:space="preserve">, even though it is not always a valid collection type. </w:t>
+            </w:r>
+            <w:r>
+              <w:rPr>
+                <w:sz w:val="28"/>
+                <w:szCs w:val="28"/>
+              </w:rPr>
+              <w:t xml:space="preserve">The </w:t>
+            </w:r>
+            <w:r>
+              <w:rPr>
+                <w:sz w:val="28"/>
+                <w:szCs w:val="28"/>
+              </w:rPr>
+              <w:t>C</w:t>
+            </w:r>
+            <w:r>
+              <w:rPr>
+                <w:sz w:val="28"/>
+                <w:szCs w:val="28"/>
+              </w:rPr>
+              <w:t>ollection Type field will now be blank</w:t>
+            </w:r>
+            <w:r>
+              <w:rPr>
+                <w:sz w:val="28"/>
+                <w:szCs w:val="28"/>
+              </w:rPr>
+              <w:t xml:space="preserve"> by default</w:t>
+            </w:r>
+            <w:r>
+              <w:rPr>
+                <w:sz w:val="28"/>
+                <w:szCs w:val="28"/>
+              </w:rPr>
+              <w:t xml:space="preserve">, and </w:t>
+            </w:r>
+            <w:r>
+              <w:rPr>
+                <w:sz w:val="28"/>
+                <w:szCs w:val="28"/>
+              </w:rPr>
+              <w:t xml:space="preserve">the user will need to explicitly select it from the field dropdown so that an invalid type is not used. </w:t>
+            </w:r>
+          </w:p>
+          <w:p>
+            <w:pPr>
+              <w:rPr>
+                <w:sz w:val="28"/>
+                <w:szCs w:val="28"/>
+              </w:rPr>
             </w:pPr>
           </w:p>
           <w:p>
@@ -2513,189 +2783,67 @@
                 <w:szCs w:val="28"/>
                 <w:u w:val="single"/>
               </w:rPr>
-              <w:t>HPCDAMAMGM-136</w:t>
-            </w:r>
-            <w:r>
-              <w:rPr>
+              <w:t>HPCDATAMGM-1392:</w:t>
+            </w:r>
+            <w:r>
+              <w:rPr>
+                <w:sz w:val="28"/>
+                <w:szCs w:val="28"/>
+              </w:rPr>
+              <w:t xml:space="preserve"> Fixed error while adding data files to a collection through the DME Web Application when the data hierarchy contains more than one collection type at the same level. </w:t>
+            </w:r>
+          </w:p>
+          <w:p>
+            <w:pPr>
+              <w:rPr>
+                <w:sz w:val="28"/>
+                <w:szCs w:val="28"/>
+              </w:rPr>
+            </w:pPr>
+          </w:p>
+          <w:p>
+            <w:pPr>
+              <w:rPr>
+                <w:sz w:val="28"/>
+                <w:szCs w:val="28"/>
+              </w:rPr>
+            </w:pPr>
+            <w:r>
+              <w:rPr>
+                <w:color w:val="1D1C1D"/>
                 <w:sz w:val="28"/>
                 <w:szCs w:val="28"/>
                 <w:u w:val="single"/>
-              </w:rPr>
-              <w:t>8</w:t>
-            </w:r>
-            <w:r>
-              <w:rPr>
-                <w:sz w:val="28"/>
-                <w:szCs w:val="28"/>
-                <w:u w:val="single"/>
-              </w:rPr>
-              <w:t>:</w:t>
-            </w:r>
-            <w:r>
-              <w:rPr>
-                <w:sz w:val="28"/>
-                <w:szCs w:val="28"/>
-              </w:rPr>
-              <w:t xml:space="preserve"> </w:t>
-            </w:r>
-            <w:r>
-              <w:rPr>
-                <w:sz w:val="28"/>
-                <w:szCs w:val="28"/>
-              </w:rPr>
-              <w:t xml:space="preserve"> </w:t>
-            </w:r>
-            <w:r>
-              <w:rPr>
-                <w:sz w:val="28"/>
-                <w:szCs w:val="28"/>
-              </w:rPr>
-              <w:t xml:space="preserve">Fixed issue with the GUI using an expired token sometimes, as a result of which users </w:t>
-            </w:r>
-            <w:r>
-              <w:rPr>
-                <w:sz w:val="28"/>
-                <w:szCs w:val="28"/>
-              </w:rPr>
-              <w:t xml:space="preserve">were </w:t>
-            </w:r>
-            <w:r>
-              <w:rPr>
-                <w:sz w:val="28"/>
-                <w:szCs w:val="28"/>
-              </w:rPr>
-              <w:t xml:space="preserve">not able to access </w:t>
-            </w:r>
-            <w:r>
-              <w:rPr>
-                <w:sz w:val="28"/>
-                <w:szCs w:val="28"/>
-              </w:rPr>
-              <w:t xml:space="preserve">objects or </w:t>
-            </w:r>
-            <w:r>
-              <w:rPr>
-                <w:sz w:val="28"/>
-                <w:szCs w:val="28"/>
-              </w:rPr>
-              <w:t xml:space="preserve">collection after a period of time. </w:t>
-            </w:r>
-            <w:r>
-              <w:rPr>
-                <w:sz w:val="28"/>
-                <w:szCs w:val="28"/>
-              </w:rPr>
-              <w:t xml:space="preserve">The token is now renewed if it expires before the Tomcat inactive session timeout, or when the user is re-authenticated via NIH login after session expiration. </w:t>
-            </w:r>
-          </w:p>
-          <w:p/>
-          <w:p>
-            <w:pPr>
-              <w:rPr>
-                <w:sz w:val="28"/>
-                <w:szCs w:val="28"/>
-              </w:rPr>
-            </w:pPr>
-            <w:r>
-              <w:rPr>
-                <w:sz w:val="28"/>
-                <w:szCs w:val="28"/>
-                <w:u w:val="single"/>
-              </w:rPr>
-              <w:lastRenderedPageBreak/>
-              <w:t>HPCDATAMGM-1374</w:t>
-            </w:r>
-            <w:r>
-              <w:rPr>
-                <w:sz w:val="28"/>
-                <w:szCs w:val="28"/>
-              </w:rPr>
-              <w:t xml:space="preserve">: </w:t>
-            </w:r>
-            <w:r>
-              <w:rPr>
-                <w:sz w:val="28"/>
-                <w:szCs w:val="28"/>
-              </w:rPr>
-              <w:t>Fixed issue of t</w:t>
-            </w:r>
-            <w:r>
-              <w:rPr>
-                <w:sz w:val="28"/>
-                <w:szCs w:val="28"/>
-              </w:rPr>
-              <w:t>he Register Collection, Register Data File</w:t>
-            </w:r>
-            <w:r>
-              <w:rPr>
-                <w:sz w:val="28"/>
-                <w:szCs w:val="28"/>
-              </w:rPr>
-              <w:t>, and Register Bulk screen on the DME Web Application displaying “Folder” by default for the</w:t>
-            </w:r>
-            <w:r>
-              <w:rPr>
-                <w:sz w:val="28"/>
-                <w:szCs w:val="28"/>
-              </w:rPr>
-              <w:t xml:space="preserve"> Collection Type, even though it is not always a valid collection type. </w:t>
-            </w:r>
-            <w:r>
-              <w:rPr>
-                <w:sz w:val="28"/>
-                <w:szCs w:val="28"/>
-              </w:rPr>
-              <w:t xml:space="preserve">The </w:t>
-            </w:r>
-            <w:r>
-              <w:rPr>
-                <w:sz w:val="28"/>
-                <w:szCs w:val="28"/>
-              </w:rPr>
-              <w:t>C</w:t>
-            </w:r>
-            <w:r>
-              <w:rPr>
-                <w:sz w:val="28"/>
-                <w:szCs w:val="28"/>
-              </w:rPr>
-              <w:t>ollection Type field will now be blank</w:t>
-            </w:r>
-            <w:r>
-              <w:rPr>
-                <w:sz w:val="28"/>
-                <w:szCs w:val="28"/>
-              </w:rPr>
-              <w:t xml:space="preserve"> by default</w:t>
-            </w:r>
-            <w:r>
-              <w:rPr>
-                <w:sz w:val="28"/>
-                <w:szCs w:val="28"/>
-              </w:rPr>
-              <w:t xml:space="preserve">, and </w:t>
-            </w:r>
-            <w:r>
-              <w:rPr>
-                <w:sz w:val="28"/>
-                <w:szCs w:val="28"/>
-              </w:rPr>
-              <w:t xml:space="preserve">the user will need to explicitly select it from the field dropdown so that an invalid type is not used. </w:t>
-            </w:r>
-          </w:p>
-          <w:p>
-            <w:pPr>
-              <w:rPr>
-                <w:sz w:val="28"/>
-                <w:szCs w:val="28"/>
-              </w:rPr>
-            </w:pPr>
-            <w:r>
-              <w:rPr>
-                <w:sz w:val="28"/>
-                <w:szCs w:val="28"/>
-              </w:rPr>
-              <w:t>.</w:t>
+                <w:shd w:val="clear" w:color="auto" w:fill="FFFFFF"/>
+              </w:rPr>
+              <w:t>HPCDAMAMGM-1395</w:t>
+            </w:r>
+            <w:r>
+              <w:rPr>
+                <w:color w:val="1D1C1D"/>
+                <w:sz w:val="28"/>
+                <w:szCs w:val="28"/>
+                <w:shd w:val="clear" w:color="auto" w:fill="FFFFFF"/>
+              </w:rPr>
+              <w:t xml:space="preserve">: Fixed issue with the Display All Tasks option on the Download Tasks screen of the DME Web Application showing an empty list if there is a single file asynchronous </w:t>
+            </w:r>
+            <w:r>
+              <w:rPr>
+                <w:color w:val="1D1C1D"/>
+                <w:sz w:val="28"/>
+                <w:szCs w:val="28"/>
+                <w:shd w:val="clear" w:color="auto" w:fill="FFFFFF"/>
+              </w:rPr>
+              <w:t>download</w:t>
+            </w:r>
+            <w:r>
+              <w:rPr>
+                <w:color w:val="1D1C1D"/>
+                <w:sz w:val="28"/>
+                <w:szCs w:val="28"/>
+                <w:shd w:val="clear" w:color="auto" w:fill="FFFFFF"/>
+              </w:rPr>
+              <w:t xml:space="preserve"> in progress, due to an exception being thrown while accessing this transaction. </w:t>
             </w:r>
           </w:p>
           <w:p/>
@@ -2820,35 +2968,7 @@
                 <w:sz w:val="28"/>
                 <w:szCs w:val="28"/>
               </w:rPr>
-              <w:t>ystem, Globus</w:t>
-            </w:r>
-            <w:r>
-              <w:rPr>
-                <w:sz w:val="28"/>
-                <w:szCs w:val="28"/>
-              </w:rPr>
-              <w:t xml:space="preserve"> endpoint</w:t>
-            </w:r>
-            <w:r>
-              <w:rPr>
-                <w:sz w:val="28"/>
-                <w:szCs w:val="28"/>
-              </w:rPr>
-              <w:t xml:space="preserve">, AWS S3, </w:t>
-            </w:r>
-            <w:r>
-              <w:rPr>
-                <w:sz w:val="28"/>
-                <w:szCs w:val="28"/>
-              </w:rPr>
-              <w:t xml:space="preserve">or </w:t>
-            </w:r>
-            <w:r>
-              <w:rPr>
-                <w:sz w:val="28"/>
-                <w:szCs w:val="28"/>
-              </w:rPr>
-              <w:t>Google Drive</w:t>
+              <w:t>ystem, Globus endpoint, AWS S3, or Google Drive</w:t>
             </w:r>
             <w:r>
               <w:rPr>
@@ -2979,7 +3099,15 @@
                 <w:sz w:val="28"/>
                 <w:szCs w:val="28"/>
               </w:rPr>
-              <w:t xml:space="preserve">Updated Globus </w:t>
+              <w:t>Reworked</w:t>
+            </w:r>
+            <w:r>
+              <w:rPr>
+                <w:rFonts w:cstheme="minorHAnsi"/>
+                <w:sz w:val="28"/>
+                <w:szCs w:val="28"/>
+              </w:rPr>
+              <w:t xml:space="preserve"> Globus </w:t>
             </w:r>
             <w:r>
               <w:rPr>

</xml_diff>